<commit_message>
Estudo para a prova de Gestão de Mudanças
</commit_message>
<xml_diff>
--- a/Gestao Estrategica TI/03 - Gestao de Mudancas/Estudo de Caso - Impressoras.docx
+++ b/Gestao Estrategica TI/03 - Gestao de Mudancas/Estudo de Caso - Impressoras.docx
@@ -51,6 +51,7 @@
           <w:noProof/>
           <w:sz w:val="52"/>
           <w:szCs w:val="52"/>
+          <w:lang w:eastAsia="pt-BR"/>
         </w:rPr>
         <mc:AlternateContent>
           <mc:Choice Requires="wps">
@@ -334,8 +335,6 @@
       <w:r>
         <w:br w:type="page"/>
       </w:r>
-      <w:bookmarkStart w:id="0" w:name="_GoBack"/>
-      <w:bookmarkEnd w:id="0"/>
     </w:p>
     <w:p>
       <w:pPr>
@@ -344,21 +343,22 @@
     </w:p>
     <w:sdt>
       <w:sdtPr>
+        <w:rPr>
+          <w:rFonts w:asciiTheme="minorHAnsi" w:eastAsiaTheme="minorHAnsi" w:hAnsiTheme="minorHAnsi" w:cstheme="minorBidi"/>
+          <w:b w:val="0"/>
+          <w:bCs w:val="0"/>
+          <w:color w:val="auto"/>
+          <w:sz w:val="22"/>
+          <w:szCs w:val="22"/>
+          <w:lang w:eastAsia="en-US"/>
+        </w:rPr>
         <w:id w:val="1549257485"/>
         <w:docPartObj>
           <w:docPartGallery w:val="Table of Contents"/>
           <w:docPartUnique/>
         </w:docPartObj>
       </w:sdtPr>
-      <w:sdtEndPr>
-        <w:rPr>
-          <w:rFonts w:asciiTheme="minorHAnsi" w:eastAsiaTheme="minorHAnsi" w:hAnsiTheme="minorHAnsi" w:cstheme="minorBidi"/>
-          <w:color w:val="auto"/>
-          <w:sz w:val="22"/>
-          <w:szCs w:val="22"/>
-          <w:lang w:eastAsia="en-US"/>
-        </w:rPr>
-      </w:sdtEndPr>
+      <w:sdtEndPr/>
       <w:sdtContent>
         <w:p>
           <w:pPr>
@@ -1458,67 +1458,68 @@
       <w:pPr>
         <w:pStyle w:val="Ttulo1"/>
       </w:pPr>
-      <w:bookmarkStart w:id="1" w:name="_Toc327128542"/>
+      <w:bookmarkStart w:id="0" w:name="_Toc327128542"/>
       <w:r>
         <w:lastRenderedPageBreak/>
         <w:t>1. Estudo de Caso</w:t>
+      </w:r>
+      <w:bookmarkEnd w:id="0"/>
+    </w:p>
+    <w:p>
+      <w:r>
+        <w:t>&lt;&lt;Descrever&gt;&gt;</w:t>
+      </w:r>
+    </w:p>
+    <w:p>
+      <w:pPr>
+        <w:pStyle w:val="Ttulo1"/>
+      </w:pPr>
+      <w:bookmarkStart w:id="1" w:name="_Toc327128543"/>
+      <w:r>
+        <w:t>2. Sumário Executivo</w:t>
       </w:r>
       <w:bookmarkEnd w:id="1"/>
     </w:p>
     <w:p>
       <w:r>
-        <w:t>&lt;&lt;Descrever&gt;&gt;</w:t>
+        <w:t xml:space="preserve">Implantar um programa de </w:t>
+      </w:r>
+      <w:proofErr w:type="gramStart"/>
+      <w:r>
+        <w:t>otimização</w:t>
+      </w:r>
+      <w:proofErr w:type="gramEnd"/>
+      <w:r>
+        <w:t xml:space="preserve"> de impressão utilizando outsourcing objetivando reduzir em 12 meses 30% os custos com impressoras, suporte e impressão em toda organização e auxiliar o objetivo estratégico de sustentabilidade ambiental.</w:t>
       </w:r>
     </w:p>
     <w:p>
       <w:pPr>
         <w:pStyle w:val="Ttulo1"/>
       </w:pPr>
-      <w:bookmarkStart w:id="2" w:name="_Toc327128543"/>
-      <w:r>
-        <w:t>2. Sumário Executivo</w:t>
+      <w:bookmarkStart w:id="2" w:name="_Toc327128544"/>
+      <w:r>
+        <w:t>3. Avaliação da Mudança</w:t>
       </w:r>
       <w:bookmarkEnd w:id="2"/>
     </w:p>
     <w:p>
-      <w:r>
-        <w:t xml:space="preserve">Implantar um programa de </w:t>
-      </w:r>
-      <w:proofErr w:type="gramStart"/>
-      <w:r>
-        <w:t>otimização</w:t>
-      </w:r>
-      <w:proofErr w:type="gramEnd"/>
-      <w:r>
-        <w:t xml:space="preserve"> de impressão utilizando outsourcing objetivando reduzir em 12 meses 30% os custos com impressoras, suporte e impressão em toda organização e auxiliar o objetivo estratégico de sustentabilidade ambiental.</w:t>
-      </w:r>
-    </w:p>
-    <w:p>
-      <w:pPr>
-        <w:pStyle w:val="Ttulo1"/>
-      </w:pPr>
-      <w:bookmarkStart w:id="3" w:name="_Toc327128544"/>
-      <w:r>
-        <w:t>3. Avaliação da Mudança</w:t>
+      <w:pPr>
+        <w:pStyle w:val="Ttulo2"/>
+      </w:pPr>
+      <w:bookmarkStart w:id="3" w:name="_Ref327125204"/>
+      <w:bookmarkStart w:id="4" w:name="_Toc327128545"/>
+      <w:r>
+        <w:t>3.1</w:t>
+      </w:r>
+      <w:r>
+        <w:t>.</w:t>
+      </w:r>
+      <w:r>
+        <w:t xml:space="preserve"> Perfil da mudança</w:t>
       </w:r>
       <w:bookmarkEnd w:id="3"/>
-    </w:p>
-    <w:p>
-      <w:pPr>
-        <w:pStyle w:val="Ttulo2"/>
-      </w:pPr>
-      <w:bookmarkStart w:id="4" w:name="_Ref327125204"/>
-      <w:bookmarkStart w:id="5" w:name="_Toc327128545"/>
-      <w:proofErr w:type="gramStart"/>
-      <w:r>
-        <w:t>3.1 Perfil</w:t>
-      </w:r>
-      <w:proofErr w:type="gramEnd"/>
-      <w:r>
-        <w:t xml:space="preserve"> da mudança</w:t>
-      </w:r>
       <w:bookmarkEnd w:id="4"/>
-      <w:bookmarkEnd w:id="5"/>
     </w:p>
     <w:p>
       <w:r>
@@ -1558,28 +1559,12 @@
         <w:t>redução de custos</w:t>
       </w:r>
       <w:r>
-        <w:t xml:space="preserve"> operacionais que abrange toda a organização. É uma mudança de longa duração que deverá ser </w:t>
-      </w:r>
-      <w:proofErr w:type="gramStart"/>
-      <w:r>
-        <w:t>implementada</w:t>
-      </w:r>
-      <w:proofErr w:type="gramEnd"/>
-      <w:r>
-        <w:t xml:space="preserve"> em 18 meses.</w:t>
+        <w:t xml:space="preserve"> operacionais que abrange toda a organização. É uma mudança de longa duração que deverá ser implementada em 18 meses.</w:t>
       </w:r>
     </w:p>
     <w:p>
       <w:r>
-        <w:t xml:space="preserve">O Perfil da mudança é </w:t>
-      </w:r>
-      <w:proofErr w:type="gramStart"/>
-      <w:r>
-        <w:t>orientada</w:t>
-      </w:r>
-      <w:proofErr w:type="gramEnd"/>
-      <w:r>
-        <w:t xml:space="preserve"> ao perfil da Teoria E &amp; O Combinadas, pois será necessário além de atingir o objetivo econômico de redução de custos, incentivar as pessoas para que elas se adequem à nova realidade e façam parte do projeto. Não haverá redução de custos sem que as pessoas estejam engajadas nas mudanças dos seus próprios costumes dentro da empresa. Também será necessário encontrar líderes em diversas regionais para que estes apoiem e incentivem a implantação da mudança e alteração da cultura corporativa.</w:t>
+        <w:t>O Perfil da mudança é orientada ao perfil da Teoria E &amp; O Combinadas, pois será necessário além de atingir o objetivo econômico de redução de custos, incentivar as pessoas para que elas se adequem à nova realidade e façam parte do projeto. Não haverá redução de custos sem que as pessoas estejam engajadas nas mudanças dos seus próprios costumes dentro da empresa. Também será necessário encontrar líderes em diversas regionais para que estes apoiem e incentivem a implantação da mudança e alteração da cultura corporativa.</w:t>
       </w:r>
     </w:p>
     <w:p>
@@ -1682,15 +1667,7 @@
         </w:numPr>
       </w:pPr>
       <w:r>
-        <w:t xml:space="preserve">Obriga as pessoas </w:t>
-      </w:r>
-      <w:proofErr w:type="gramStart"/>
-      <w:r>
-        <w:t>a</w:t>
-      </w:r>
-      <w:proofErr w:type="gramEnd"/>
-      <w:r>
-        <w:t xml:space="preserve"> caminharem um pouco durante o expediente.</w:t>
+        <w:t>Obriga as pessoas a caminharem um pouco durante o expediente.</w:t>
       </w:r>
     </w:p>
     <w:p>
@@ -1727,15 +1704,7 @@
         </w:numPr>
       </w:pPr>
       <w:r>
-        <w:t xml:space="preserve">Deslocamento de pessoas idosas e com dificuldade de locomoção, uma vez que o objetivo é deixar apenas uma ilha de impressão por andar as pessoas terão que se </w:t>
-      </w:r>
-      <w:proofErr w:type="gramStart"/>
-      <w:r>
-        <w:t>deslocar</w:t>
-      </w:r>
-      <w:proofErr w:type="gramEnd"/>
-      <w:r>
-        <w:t xml:space="preserve"> mais para recolher as suas impressões.</w:t>
+        <w:t>Deslocamento de pessoas idosas e com dificuldade de locomoção, uma vez que o objetivo é deixar apenas uma ilha de impressão por andar as pessoas terão que se deslocar mais para recolher as suas impressões.</w:t>
       </w:r>
     </w:p>
     <w:tbl>
@@ -1942,7 +1911,7 @@
       <w:pPr>
         <w:pStyle w:val="Ttulo2"/>
       </w:pPr>
-      <w:bookmarkStart w:id="6" w:name="_Toc327128546"/>
+      <w:bookmarkStart w:id="5" w:name="_Toc327128546"/>
       <w:r>
         <w:t>3.2</w:t>
       </w:r>
@@ -1950,17 +1919,9 @@
         <w:t>.</w:t>
       </w:r>
       <w:r>
-        <w:t xml:space="preserve"> </w:t>
-      </w:r>
-      <w:proofErr w:type="gramStart"/>
-      <w:r>
-        <w:t>Perfil</w:t>
-      </w:r>
-      <w:proofErr w:type="gramEnd"/>
-      <w:r>
-        <w:t xml:space="preserve"> da Organização</w:t>
-      </w:r>
-      <w:bookmarkEnd w:id="6"/>
+        <w:t xml:space="preserve"> Perfil da Organização</w:t>
+      </w:r>
+      <w:bookmarkEnd w:id="5"/>
     </w:p>
     <w:p>
       <w:r>
@@ -1979,10 +1940,7 @@
         <w:t>funcionários públicos e colaboradores</w:t>
       </w:r>
       <w:r>
-        <w:t xml:space="preserve">. </w:t>
-      </w:r>
-      <w:r>
-        <w:t>Seguem abaixo alguns gráficos obtidos com a gestão de RH e após a primeira pesquisa de clima sobre a mudança que está sendo iniciada.</w:t>
+        <w:t>. Seguem abaixo alguns gráficos obtidos com a gestão de RH e após a primeira pesquisa de clima sobre a mudança que está sendo iniciada.</w:t>
       </w:r>
     </w:p>
     <w:p>
@@ -2150,14 +2108,14 @@
       <w:pPr>
         <w:pStyle w:val="Ttulo1"/>
       </w:pPr>
-      <w:bookmarkStart w:id="7" w:name="_Toc327128547"/>
+      <w:bookmarkStart w:id="6" w:name="_Toc327128547"/>
       <w:r>
         <w:t xml:space="preserve">3.3 </w:t>
       </w:r>
       <w:r>
         <w:t>Riscos e Impactos da mudança</w:t>
       </w:r>
-      <w:bookmarkEnd w:id="7"/>
+      <w:bookmarkEnd w:id="6"/>
       <w:r>
         <w:t xml:space="preserve"> </w:t>
       </w:r>
@@ -2225,15 +2183,7 @@
               <w:cnfStyle w:val="000000100000" w:firstRow="0" w:lastRow="0" w:firstColumn="0" w:lastColumn="0" w:oddVBand="0" w:evenVBand="0" w:oddHBand="1" w:evenHBand="0" w:firstRowFirstColumn="0" w:firstRowLastColumn="0" w:lastRowFirstColumn="0" w:lastRowLastColumn="0"/>
             </w:pPr>
             <w:r>
-              <w:t>Comoção entre os outros funcionários, solicitação de instalação de impressoras próximas a essas pessoas, necessidade de</w:t>
-            </w:r>
-            <w:proofErr w:type="gramStart"/>
-            <w:r>
-              <w:t xml:space="preserve">  </w:t>
-            </w:r>
-            <w:proofErr w:type="gramEnd"/>
-            <w:r>
-              <w:t>readequação do local de trabalho, processo judicial.</w:t>
+              <w:t>Comoção entre os outros funcionários, solicitação de instalação de impressoras próximas a essas pessoas, necessidade de  readequação do local de trabalho, processo judicial.</w:t>
             </w:r>
           </w:p>
         </w:tc>
@@ -2353,11 +2303,11 @@
       <w:pPr>
         <w:pStyle w:val="Ttulo1"/>
       </w:pPr>
-      <w:bookmarkStart w:id="8" w:name="_Toc327128548"/>
+      <w:bookmarkStart w:id="7" w:name="_Toc327128548"/>
       <w:r>
         <w:t>4. Equipe da Mudança</w:t>
       </w:r>
-      <w:bookmarkEnd w:id="8"/>
+      <w:bookmarkEnd w:id="7"/>
     </w:p>
     <w:tbl>
       <w:tblPr>
@@ -2407,7 +2357,13 @@
           <w:tcPr>
             <w:tcW w:w="2881" w:type="dxa"/>
           </w:tcPr>
-          <w:p/>
+          <w:p>
+            <w:r>
+              <w:t>Corpo executivo</w:t>
+            </w:r>
+            <w:bookmarkStart w:id="8" w:name="_GoBack"/>
+            <w:bookmarkEnd w:id="8"/>
+          </w:p>
         </w:tc>
         <w:tc>
           <w:tcPr>
@@ -3050,16 +3006,11 @@
           </w:tcPr>
           <w:p>
             <w:r>
-              <w:t xml:space="preserve">Obter com a TI os indicadores 01, 02 e </w:t>
-            </w:r>
-            <w:proofErr w:type="gramStart"/>
-            <w:r>
-              <w:t>04</w:t>
+              <w:t>Obter com a TI os indicadores 01, 02 e 04</w:t>
             </w:r>
             <w:r>
               <w:t>.</w:t>
             </w:r>
-            <w:proofErr w:type="gramEnd"/>
           </w:p>
         </w:tc>
         <w:tc>
@@ -4017,6 +3968,7 @@
         <w:docPartUnique/>
       </w:docPartObj>
     </w:sdtPr>
+    <w:sdtEndPr/>
     <w:sdtContent>
       <w:p>
         <w:pPr>
@@ -4036,7 +3988,7 @@
           <w:rPr>
             <w:noProof/>
           </w:rPr>
-          <w:t>2</w:t>
+          <w:t>7</w:t>
         </w:r>
         <w:r>
           <w:fldChar w:fldCharType="end"/>
@@ -4169,15 +4121,7 @@
         <w:color w:val="17365D" w:themeColor="text2" w:themeShade="BF"/>
         <w:sz w:val="32"/>
       </w:rPr>
-      <w:t xml:space="preserve">Estudo de Caso – </w:t>
-    </w:r>
-    <w:r>
-      <w:rPr>
-        <w:b/>
-        <w:color w:val="17365D" w:themeColor="text2" w:themeShade="BF"/>
-        <w:sz w:val="32"/>
-      </w:rPr>
-      <w:t>Outsourcing de Impressão – Petrobras</w:t>
+      <w:t>Estudo de Caso – Outsourcing de Impressão – Petrobras</w:t>
     </w:r>
   </w:p>
   <w:p>
@@ -7087,11 +7031,11 @@
           <c:showBubbleSize val="0"/>
         </c:dLbls>
         <c:gapWidth val="150"/>
-        <c:axId val="218641152"/>
-        <c:axId val="218642688"/>
+        <c:axId val="41278848"/>
+        <c:axId val="41759872"/>
       </c:barChart>
       <c:catAx>
-        <c:axId val="218641152"/>
+        <c:axId val="41278848"/>
         <c:scaling>
           <c:orientation val="minMax"/>
         </c:scaling>
@@ -7100,7 +7044,7 @@
         <c:majorTickMark val="out"/>
         <c:minorTickMark val="none"/>
         <c:tickLblPos val="nextTo"/>
-        <c:crossAx val="218642688"/>
+        <c:crossAx val="41759872"/>
         <c:crosses val="autoZero"/>
         <c:auto val="1"/>
         <c:lblAlgn val="ctr"/>
@@ -7108,7 +7052,7 @@
         <c:noMultiLvlLbl val="0"/>
       </c:catAx>
       <c:valAx>
-        <c:axId val="218642688"/>
+        <c:axId val="41759872"/>
         <c:scaling>
           <c:orientation val="minMax"/>
         </c:scaling>
@@ -7119,7 +7063,7 @@
         <c:majorTickMark val="out"/>
         <c:minorTickMark val="none"/>
         <c:tickLblPos val="nextTo"/>
-        <c:crossAx val="218641152"/>
+        <c:crossAx val="41278848"/>
         <c:crosses val="autoZero"/>
         <c:crossBetween val="between"/>
       </c:valAx>
@@ -7240,11 +7184,11 @@
           <c:showBubbleSize val="0"/>
         </c:dLbls>
         <c:gapWidth val="150"/>
-        <c:axId val="218679168"/>
-        <c:axId val="218680704"/>
+        <c:axId val="41771392"/>
+        <c:axId val="41772928"/>
       </c:barChart>
       <c:catAx>
-        <c:axId val="218679168"/>
+        <c:axId val="41771392"/>
         <c:scaling>
           <c:orientation val="minMax"/>
         </c:scaling>
@@ -7253,7 +7197,7 @@
         <c:majorTickMark val="none"/>
         <c:minorTickMark val="none"/>
         <c:tickLblPos val="nextTo"/>
-        <c:crossAx val="218680704"/>
+        <c:crossAx val="41772928"/>
         <c:crosses val="autoZero"/>
         <c:auto val="1"/>
         <c:lblAlgn val="ctr"/>
@@ -7261,7 +7205,7 @@
         <c:noMultiLvlLbl val="0"/>
       </c:catAx>
       <c:valAx>
-        <c:axId val="218680704"/>
+        <c:axId val="41772928"/>
         <c:scaling>
           <c:orientation val="minMax"/>
         </c:scaling>
@@ -7272,7 +7216,7 @@
         <c:majorTickMark val="none"/>
         <c:minorTickMark val="none"/>
         <c:tickLblPos val="nextTo"/>
-        <c:crossAx val="218679168"/>
+        <c:crossAx val="41771392"/>
         <c:crosses val="autoZero"/>
         <c:crossBetween val="between"/>
       </c:valAx>
@@ -7507,11 +7451,11 @@
         </c:dLbls>
         <c:marker val="1"/>
         <c:smooth val="0"/>
-        <c:axId val="219576192"/>
-        <c:axId val="219577728"/>
+        <c:axId val="111935872"/>
+        <c:axId val="111937408"/>
       </c:lineChart>
       <c:catAx>
-        <c:axId val="219576192"/>
+        <c:axId val="111935872"/>
         <c:scaling>
           <c:orientation val="minMax"/>
         </c:scaling>
@@ -7520,7 +7464,7 @@
         <c:majorTickMark val="none"/>
         <c:minorTickMark val="none"/>
         <c:tickLblPos val="nextTo"/>
-        <c:crossAx val="219577728"/>
+        <c:crossAx val="111937408"/>
         <c:crosses val="autoZero"/>
         <c:auto val="1"/>
         <c:lblAlgn val="ctr"/>
@@ -7528,7 +7472,7 @@
         <c:noMultiLvlLbl val="0"/>
       </c:catAx>
       <c:valAx>
-        <c:axId val="219577728"/>
+        <c:axId val="111937408"/>
         <c:scaling>
           <c:orientation val="minMax"/>
         </c:scaling>
@@ -7542,7 +7486,7 @@
         <c:majorTickMark val="none"/>
         <c:minorTickMark val="none"/>
         <c:tickLblPos val="nextTo"/>
-        <c:crossAx val="219576192"/>
+        <c:crossAx val="111935872"/>
         <c:crosses val="autoZero"/>
         <c:crossBetween val="between"/>
       </c:valAx>
@@ -7780,536 +7724,6 @@
     <c:autoUpdate val="0"/>
   </c:externalData>
 </c:chartSpace>
-</file>
-
-<file path=word/glossary/document.xml><?xml version="1.0" encoding="utf-8"?>
-<w:glossaryDocument xmlns:wpc="http://schemas.microsoft.com/office/word/2010/wordprocessingCanvas" xmlns:mc="http://schemas.openxmlformats.org/markup-compatibility/2006" xmlns:o="urn:schemas-microsoft-com:office:office" xmlns:r="http://schemas.openxmlformats.org/officeDocument/2006/relationships" xmlns:m="http://schemas.openxmlformats.org/officeDocument/2006/math" xmlns:v="urn:schemas-microsoft-com:vml" xmlns:wp14="http://schemas.microsoft.com/office/word/2010/wordprocessingDrawing" xmlns:wp="http://schemas.openxmlformats.org/drawingml/2006/wordprocessingDrawing" xmlns:w10="urn:schemas-microsoft-com:office:word" xmlns:w="http://schemas.openxmlformats.org/wordprocessingml/2006/main" xmlns:w14="http://schemas.microsoft.com/office/word/2010/wordml" xmlns:wpg="http://schemas.microsoft.com/office/word/2010/wordprocessingGroup" xmlns:wpi="http://schemas.microsoft.com/office/word/2010/wordprocessingInk" xmlns:wne="http://schemas.microsoft.com/office/word/2006/wordml" xmlns:wps="http://schemas.microsoft.com/office/word/2010/wordprocessingShape" mc:Ignorable="w14 wp14"/>
-</file>
-
-<file path=word/glossary/fontTable.xml><?xml version="1.0" encoding="utf-8"?>
-<w:fonts xmlns:mc="http://schemas.openxmlformats.org/markup-compatibility/2006" xmlns:r="http://schemas.openxmlformats.org/officeDocument/2006/relationships" xmlns:w="http://schemas.openxmlformats.org/wordprocessingml/2006/main" xmlns:w14="http://schemas.microsoft.com/office/word/2010/wordml" mc:Ignorable="w14">
-  <w:font w:name="Symbol">
-    <w:panose1 w:val="05050102010706020507"/>
-    <w:charset w:val="02"/>
-    <w:family w:val="roman"/>
-    <w:pitch w:val="variable"/>
-    <w:sig w:usb0="00000000" w:usb1="10000000" w:usb2="00000000" w:usb3="00000000" w:csb0="80000000" w:csb1="00000000"/>
-  </w:font>
-  <w:font w:name="Times New Roman">
-    <w:panose1 w:val="02020603050405020304"/>
-    <w:charset w:val="00"/>
-    <w:family w:val="roman"/>
-    <w:pitch w:val="variable"/>
-    <w:sig w:usb0="E0002AFF" w:usb1="C0007841" w:usb2="00000009" w:usb3="00000000" w:csb0="000001FF" w:csb1="00000000"/>
-  </w:font>
-  <w:font w:name="Courier New">
-    <w:panose1 w:val="02070309020205020404"/>
-    <w:charset w:val="00"/>
-    <w:family w:val="modern"/>
-    <w:pitch w:val="fixed"/>
-    <w:sig w:usb0="E0002AFF" w:usb1="C0007843" w:usb2="00000009" w:usb3="00000000" w:csb0="000001FF" w:csb1="00000000"/>
-  </w:font>
-  <w:font w:name="Wingdings">
-    <w:panose1 w:val="05000000000000000000"/>
-    <w:charset w:val="02"/>
-    <w:family w:val="auto"/>
-    <w:pitch w:val="variable"/>
-    <w:sig w:usb0="00000000" w:usb1="10000000" w:usb2="00000000" w:usb3="00000000" w:csb0="80000000" w:csb1="00000000"/>
-  </w:font>
-  <w:font w:name="Calibri">
-    <w:panose1 w:val="020F0502020204030204"/>
-    <w:charset w:val="00"/>
-    <w:family w:val="swiss"/>
-    <w:pitch w:val="variable"/>
-    <w:sig w:usb0="E10002FF" w:usb1="4000ACFF" w:usb2="00000009" w:usb3="00000000" w:csb0="0000019F" w:csb1="00000000"/>
-  </w:font>
-  <w:font w:name="Cambria">
-    <w:panose1 w:val="02040503050406030204"/>
-    <w:charset w:val="00"/>
-    <w:family w:val="roman"/>
-    <w:pitch w:val="variable"/>
-    <w:sig w:usb0="E00002FF" w:usb1="400004FF" w:usb2="00000000" w:usb3="00000000" w:csb0="0000019F" w:csb1="00000000"/>
-  </w:font>
-  <w:font w:name="Tahoma">
-    <w:panose1 w:val="020B0604030504040204"/>
-    <w:charset w:val="00"/>
-    <w:family w:val="swiss"/>
-    <w:pitch w:val="variable"/>
-    <w:sig w:usb0="E1002EFF" w:usb1="C000605B" w:usb2="00000029" w:usb3="00000000" w:csb0="000101FF" w:csb1="00000000"/>
-  </w:font>
-  <w:font w:name="Broadway">
-    <w:panose1 w:val="04040905080B02020502"/>
-    <w:charset w:val="00"/>
-    <w:family w:val="decorative"/>
-    <w:pitch w:val="variable"/>
-    <w:sig w:usb0="00000003" w:usb1="00000000" w:usb2="00000000" w:usb3="00000000" w:csb0="00000001" w:csb1="00000000"/>
-  </w:font>
-</w:fonts>
-</file>
-
-<file path=word/glossary/settings.xml><?xml version="1.0" encoding="utf-8"?>
-<w:settings xmlns:mc="http://schemas.openxmlformats.org/markup-compatibility/2006" xmlns:o="urn:schemas-microsoft-com:office:office" xmlns:r="http://schemas.openxmlformats.org/officeDocument/2006/relationships" xmlns:m="http://schemas.openxmlformats.org/officeDocument/2006/math" xmlns:v="urn:schemas-microsoft-com:vml" xmlns:w10="urn:schemas-microsoft-com:office:word" xmlns:w="http://schemas.openxmlformats.org/wordprocessingml/2006/main" xmlns:w14="http://schemas.microsoft.com/office/word/2010/wordml" xmlns:sl="http://schemas.openxmlformats.org/schemaLibrary/2006/main" mc:Ignorable="w14">
-  <w:view w:val="normal"/>
-  <w:defaultTabStop w:val="708"/>
-  <w:hyphenationZone w:val="425"/>
-  <w:characterSpacingControl w:val="doNotCompress"/>
-  <w:compat>
-    <w:useFELayout/>
-    <w:compatSetting w:name="compatibilityMode" w:uri="http://schemas.microsoft.com/office/word" w:val="14"/>
-    <w:compatSetting w:name="overrideTableStyleFontSizeAndJustification" w:uri="http://schemas.microsoft.com/office/word" w:val="1"/>
-    <w:compatSetting w:name="enableOpenTypeFeatures" w:uri="http://schemas.microsoft.com/office/word" w:val="1"/>
-    <w:compatSetting w:name="doNotFlipMirrorIndents" w:uri="http://schemas.microsoft.com/office/word" w:val="1"/>
-  </w:compat>
-  <w:rsids>
-    <w:rsidRoot w:val="000E2B16"/>
-    <w:rsid w:val="000E2B16"/>
-    <w:rsid w:val="00357B9F"/>
-  </w:rsids>
-  <m:mathPr>
-    <m:mathFont m:val="Cambria Math"/>
-    <m:brkBin m:val="before"/>
-    <m:brkBinSub m:val="--"/>
-    <m:smallFrac m:val="0"/>
-    <m:dispDef/>
-    <m:lMargin m:val="0"/>
-    <m:rMargin m:val="0"/>
-    <m:defJc m:val="centerGroup"/>
-    <m:wrapIndent m:val="1440"/>
-    <m:intLim m:val="subSup"/>
-    <m:naryLim m:val="undOvr"/>
-  </m:mathPr>
-  <w:themeFontLang w:val="pt-BR"/>
-  <w:clrSchemeMapping w:bg1="light1" w:t1="dark1" w:bg2="light2" w:t2="dark2" w:accent1="accent1" w:accent2="accent2" w:accent3="accent3" w:accent4="accent4" w:accent5="accent5" w:accent6="accent6" w:hyperlink="hyperlink" w:followedHyperlink="followedHyperlink"/>
-  <w:decimalSymbol w:val=","/>
-  <w:listSeparator w:val=";"/>
-</w:settings>
-</file>
-
-<file path=word/glossary/styles.xml><?xml version="1.0" encoding="utf-8"?>
-<w:styles xmlns:mc="http://schemas.openxmlformats.org/markup-compatibility/2006" xmlns:r="http://schemas.openxmlformats.org/officeDocument/2006/relationships" xmlns:w="http://schemas.openxmlformats.org/wordprocessingml/2006/main" xmlns:w14="http://schemas.microsoft.com/office/word/2010/wordml" mc:Ignorable="w14">
-  <w:docDefaults>
-    <w:rPrDefault>
-      <w:rPr>
-        <w:rFonts w:asciiTheme="minorHAnsi" w:eastAsiaTheme="minorEastAsia" w:hAnsiTheme="minorHAnsi" w:cstheme="minorBidi"/>
-        <w:sz w:val="22"/>
-        <w:szCs w:val="22"/>
-        <w:lang w:val="pt-BR" w:eastAsia="pt-BR" w:bidi="ar-SA"/>
-      </w:rPr>
-    </w:rPrDefault>
-    <w:pPrDefault>
-      <w:pPr>
-        <w:spacing w:after="200" w:line="276" w:lineRule="auto"/>
-      </w:pPr>
-    </w:pPrDefault>
-  </w:docDefaults>
-  <w:latentStyles w:defLockedState="0" w:defUIPriority="99" w:defSemiHidden="1" w:defUnhideWhenUsed="1" w:defQFormat="0" w:count="267">
-    <w:lsdException w:name="Normal" w:semiHidden="0" w:uiPriority="0" w:unhideWhenUsed="0" w:qFormat="1"/>
-    <w:lsdException w:name="heading 1" w:semiHidden="0" w:uiPriority="9" w:unhideWhenUsed="0" w:qFormat="1"/>
-    <w:lsdException w:name="heading 2" w:uiPriority="9" w:qFormat="1"/>
-    <w:lsdException w:name="heading 3" w:uiPriority="9" w:qFormat="1"/>
-    <w:lsdException w:name="heading 4" w:uiPriority="9" w:qFormat="1"/>
-    <w:lsdException w:name="heading 5" w:uiPriority="9" w:qFormat="1"/>
-    <w:lsdException w:name="heading 6" w:uiPriority="9" w:qFormat="1"/>
-    <w:lsdException w:name="heading 7" w:uiPriority="9" w:qFormat="1"/>
-    <w:lsdException w:name="heading 8" w:uiPriority="9" w:qFormat="1"/>
-    <w:lsdException w:name="heading 9" w:uiPriority="9" w:qFormat="1"/>
-    <w:lsdException w:name="toc 1" w:uiPriority="39"/>
-    <w:lsdException w:name="toc 2" w:uiPriority="39"/>
-    <w:lsdException w:name="toc 3" w:uiPriority="39"/>
-    <w:lsdException w:name="toc 4" w:uiPriority="39"/>
-    <w:lsdException w:name="toc 5" w:uiPriority="39"/>
-    <w:lsdException w:name="toc 6" w:uiPriority="39"/>
-    <w:lsdException w:name="toc 7" w:uiPriority="39"/>
-    <w:lsdException w:name="toc 8" w:uiPriority="39"/>
-    <w:lsdException w:name="toc 9" w:uiPriority="39"/>
-    <w:lsdException w:name="caption" w:uiPriority="35" w:qFormat="1"/>
-    <w:lsdException w:name="Title" w:semiHidden="0" w:uiPriority="10" w:unhideWhenUsed="0" w:qFormat="1"/>
-    <w:lsdException w:name="Default Paragraph Font" w:uiPriority="1"/>
-    <w:lsdException w:name="Subtitle" w:semiHidden="0" w:uiPriority="11" w:unhideWhenUsed="0" w:qFormat="1"/>
-    <w:lsdException w:name="Strong" w:semiHidden="0" w:uiPriority="22" w:unhideWhenUsed="0" w:qFormat="1"/>
-    <w:lsdException w:name="Emphasis" w:semiHidden="0" w:uiPriority="20" w:unhideWhenUsed="0" w:qFormat="1"/>
-    <w:lsdException w:name="Table Grid" w:semiHidden="0" w:uiPriority="59" w:unhideWhenUsed="0"/>
-    <w:lsdException w:name="Placeholder Text" w:unhideWhenUsed="0"/>
-    <w:lsdException w:name="No Spacing" w:semiHidden="0" w:uiPriority="1" w:unhideWhenUsed="0" w:qFormat="1"/>
-    <w:lsdException w:name="Light Shading" w:semiHidden="0" w:uiPriority="60" w:unhideWhenUsed="0"/>
-    <w:lsdException w:name="Light List" w:semiHidden="0" w:uiPriority="61" w:unhideWhenUsed="0"/>
-    <w:lsdException w:name="Light Grid" w:semiHidden="0" w:uiPriority="62" w:unhideWhenUsed="0"/>
-    <w:lsdException w:name="Medium Shading 1" w:semiHidden="0" w:uiPriority="63" w:unhideWhenUsed="0"/>
-    <w:lsdException w:name="Medium Shading 2" w:semiHidden="0" w:uiPriority="64" w:unhideWhenUsed="0"/>
-    <w:lsdException w:name="Medium List 1" w:semiHidden="0" w:uiPriority="65" w:unhideWhenUsed="0"/>
-    <w:lsdException w:name="Medium List 2" w:semiHidden="0" w:uiPriority="66" w:unhideWhenUsed="0"/>
-    <w:lsdException w:name="Medium Grid 1" w:semiHidden="0" w:uiPriority="67" w:unhideWhenUsed="0"/>
-    <w:lsdException w:name="Medium Grid 2" w:semiHidden="0" w:uiPriority="68" w:unhideWhenUsed="0"/>
-    <w:lsdException w:name="Medium Grid 3" w:semiHidden="0" w:uiPriority="69" w:unhideWhenUsed="0"/>
-    <w:lsdException w:name="Dark List" w:semiHidden="0" w:uiPriority="70" w:unhideWhenUsed="0"/>
-    <w:lsdException w:name="Colorful Shading" w:semiHidden="0" w:uiPriority="71" w:unhideWhenUsed="0"/>
-    <w:lsdException w:name="Colorful List" w:semiHidden="0" w:uiPriority="72" w:unhideWhenUsed="0"/>
-    <w:lsdException w:name="Colorful Grid" w:semiHidden="0" w:uiPriority="73" w:unhideWhenUsed="0"/>
-    <w:lsdException w:name="Light Shading Accent 1" w:semiHidden="0" w:uiPriority="60" w:unhideWhenUsed="0"/>
-    <w:lsdException w:name="Light List Accent 1" w:semiHidden="0" w:uiPriority="61" w:unhideWhenUsed="0"/>
-    <w:lsdException w:name="Light Grid Accent 1" w:semiHidden="0" w:uiPriority="62" w:unhideWhenUsed="0"/>
-    <w:lsdException w:name="Medium Shading 1 Accent 1" w:semiHidden="0" w:uiPriority="63" w:unhideWhenUsed="0"/>
-    <w:lsdException w:name="Medium Shading 2 Accent 1" w:semiHidden="0" w:uiPriority="64" w:unhideWhenUsed="0"/>
-    <w:lsdException w:name="Medium List 1 Accent 1" w:semiHidden="0" w:uiPriority="65" w:unhideWhenUsed="0"/>
-    <w:lsdException w:name="Revision" w:unhideWhenUsed="0"/>
-    <w:lsdException w:name="List Paragraph" w:semiHidden="0" w:uiPriority="34" w:unhideWhenUsed="0" w:qFormat="1"/>
-    <w:lsdException w:name="Quote" w:semiHidden="0" w:uiPriority="29" w:unhideWhenUsed="0" w:qFormat="1"/>
-    <w:lsdException w:name="Intense Quote" w:semiHidden="0" w:uiPriority="30" w:unhideWhenUsed="0" w:qFormat="1"/>
-    <w:lsdException w:name="Medium List 2 Accent 1" w:semiHidden="0" w:uiPriority="66" w:unhideWhenUsed="0"/>
-    <w:lsdException w:name="Medium Grid 1 Accent 1" w:semiHidden="0" w:uiPriority="67" w:unhideWhenUsed="0"/>
-    <w:lsdException w:name="Medium Grid 2 Accent 1" w:semiHidden="0" w:uiPriority="68" w:unhideWhenUsed="0"/>
-    <w:lsdException w:name="Medium Grid 3 Accent 1" w:semiHidden="0" w:uiPriority="69" w:unhideWhenUsed="0"/>
-    <w:lsdException w:name="Dark List Accent 1" w:semiHidden="0" w:uiPriority="70" w:unhideWhenUsed="0"/>
-    <w:lsdException w:name="Colorful Shading Accent 1" w:semiHidden="0" w:uiPriority="71" w:unhideWhenUsed="0"/>
-    <w:lsdException w:name="Colorful List Accent 1" w:semiHidden="0" w:uiPriority="72" w:unhideWhenUsed="0"/>
-    <w:lsdException w:name="Colorful Grid Accent 1" w:semiHidden="0" w:uiPriority="73" w:unhideWhenUsed="0"/>
-    <w:lsdException w:name="Light Shading Accent 2" w:semiHidden="0" w:uiPriority="60" w:unhideWhenUsed="0"/>
-    <w:lsdException w:name="Light List Accent 2" w:semiHidden="0" w:uiPriority="61" w:unhideWhenUsed="0"/>
-    <w:lsdException w:name="Light Grid Accent 2" w:semiHidden="0" w:uiPriority="62" w:unhideWhenUsed="0"/>
-    <w:lsdException w:name="Medium Shading 1 Accent 2" w:semiHidden="0" w:uiPriority="63" w:unhideWhenUsed="0"/>
-    <w:lsdException w:name="Medium Shading 2 Accent 2" w:semiHidden="0" w:uiPriority="64" w:unhideWhenUsed="0"/>
-    <w:lsdException w:name="Medium List 1 Accent 2" w:semiHidden="0" w:uiPriority="65" w:unhideWhenUsed="0"/>
-    <w:lsdException w:name="Medium List 2 Accent 2" w:semiHidden="0" w:uiPriority="66" w:unhideWhenUsed="0"/>
-    <w:lsdException w:name="Medium Grid 1 Accent 2" w:semiHidden="0" w:uiPriority="67" w:unhideWhenUsed="0"/>
-    <w:lsdException w:name="Medium Grid 2 Accent 2" w:semiHidden="0" w:uiPriority="68" w:unhideWhenUsed="0"/>
-    <w:lsdException w:name="Medium Grid 3 Accent 2" w:semiHidden="0" w:uiPriority="69" w:unhideWhenUsed="0"/>
-    <w:lsdException w:name="Dark List Accent 2" w:semiHidden="0" w:uiPriority="70" w:unhideWhenUsed="0"/>
-    <w:lsdException w:name="Colorful Shading Accent 2" w:semiHidden="0" w:uiPriority="71" w:unhideWhenUsed="0"/>
-    <w:lsdException w:name="Colorful List Accent 2" w:semiHidden="0" w:uiPriority="72" w:unhideWhenUsed="0"/>
-    <w:lsdException w:name="Colorful Grid Accent 2" w:semiHidden="0" w:uiPriority="73" w:unhideWhenUsed="0"/>
-    <w:lsdException w:name="Light Shading Accent 3" w:semiHidden="0" w:uiPriority="60" w:unhideWhenUsed="0"/>
-    <w:lsdException w:name="Light List Accent 3" w:semiHidden="0" w:uiPriority="61" w:unhideWhenUsed="0"/>
-    <w:lsdException w:name="Light Grid Accent 3" w:semiHidden="0" w:uiPriority="62" w:unhideWhenUsed="0"/>
-    <w:lsdException w:name="Medium Shading 1 Accent 3" w:semiHidden="0" w:uiPriority="63" w:unhideWhenUsed="0"/>
-    <w:lsdException w:name="Medium Shading 2 Accent 3" w:semiHidden="0" w:uiPriority="64" w:unhideWhenUsed="0"/>
-    <w:lsdException w:name="Medium List 1 Accent 3" w:semiHidden="0" w:uiPriority="65" w:unhideWhenUsed="0"/>
-    <w:lsdException w:name="Medium List 2 Accent 3" w:semiHidden="0" w:uiPriority="66" w:unhideWhenUsed="0"/>
-    <w:lsdException w:name="Medium Grid 1 Accent 3" w:semiHidden="0" w:uiPriority="67" w:unhideWhenUsed="0"/>
-    <w:lsdException w:name="Medium Grid 2 Accent 3" w:semiHidden="0" w:uiPriority="68" w:unhideWhenUsed="0"/>
-    <w:lsdException w:name="Medium Grid 3 Accent 3" w:semiHidden="0" w:uiPriority="69" w:unhideWhenUsed="0"/>
-    <w:lsdException w:name="Dark List Accent 3" w:semiHidden="0" w:uiPriority="70" w:unhideWhenUsed="0"/>
-    <w:lsdException w:name="Colorful Shading Accent 3" w:semiHidden="0" w:uiPriority="71" w:unhideWhenUsed="0"/>
-    <w:lsdException w:name="Colorful List Accent 3" w:semiHidden="0" w:uiPriority="72" w:unhideWhenUsed="0"/>
-    <w:lsdException w:name="Colorful Grid Accent 3" w:semiHidden="0" w:uiPriority="73" w:unhideWhenUsed="0"/>
-    <w:lsdException w:name="Light Shading Accent 4" w:semiHidden="0" w:uiPriority="60" w:unhideWhenUsed="0"/>
-    <w:lsdException w:name="Light List Accent 4" w:semiHidden="0" w:uiPriority="61" w:unhideWhenUsed="0"/>
-    <w:lsdException w:name="Light Grid Accent 4" w:semiHidden="0" w:uiPriority="62" w:unhideWhenUsed="0"/>
-    <w:lsdException w:name="Medium Shading 1 Accent 4" w:semiHidden="0" w:uiPriority="63" w:unhideWhenUsed="0"/>
-    <w:lsdException w:name="Medium Shading 2 Accent 4" w:semiHidden="0" w:uiPriority="64" w:unhideWhenUsed="0"/>
-    <w:lsdException w:name="Medium List 1 Accent 4" w:semiHidden="0" w:uiPriority="65" w:unhideWhenUsed="0"/>
-    <w:lsdException w:name="Medium List 2 Accent 4" w:semiHidden="0" w:uiPriority="66" w:unhideWhenUsed="0"/>
-    <w:lsdException w:name="Medium Grid 1 Accent 4" w:semiHidden="0" w:uiPriority="67" w:unhideWhenUsed="0"/>
-    <w:lsdException w:name="Medium Grid 2 Accent 4" w:semiHidden="0" w:uiPriority="68" w:unhideWhenUsed="0"/>
-    <w:lsdException w:name="Medium Grid 3 Accent 4" w:semiHidden="0" w:uiPriority="69" w:unhideWhenUsed="0"/>
-    <w:lsdException w:name="Dark List Accent 4" w:semiHidden="0" w:uiPriority="70" w:unhideWhenUsed="0"/>
-    <w:lsdException w:name="Colorful Shading Accent 4" w:semiHidden="0" w:uiPriority="71" w:unhideWhenUsed="0"/>
-    <w:lsdException w:name="Colorful List Accent 4" w:semiHidden="0" w:uiPriority="72" w:unhideWhenUsed="0"/>
-    <w:lsdException w:name="Colorful Grid Accent 4" w:semiHidden="0" w:uiPriority="73" w:unhideWhenUsed="0"/>
-    <w:lsdException w:name="Light Shading Accent 5" w:semiHidden="0" w:uiPriority="60" w:unhideWhenUsed="0"/>
-    <w:lsdException w:name="Light List Accent 5" w:semiHidden="0" w:uiPriority="61" w:unhideWhenUsed="0"/>
-    <w:lsdException w:name="Light Grid Accent 5" w:semiHidden="0" w:uiPriority="62" w:unhideWhenUsed="0"/>
-    <w:lsdException w:name="Medium Shading 1 Accent 5" w:semiHidden="0" w:uiPriority="63" w:unhideWhenUsed="0"/>
-    <w:lsdException w:name="Medium Shading 2 Accent 5" w:semiHidden="0" w:uiPriority="64" w:unhideWhenUsed="0"/>
-    <w:lsdException w:name="Medium List 1 Accent 5" w:semiHidden="0" w:uiPriority="65" w:unhideWhenUsed="0"/>
-    <w:lsdException w:name="Medium List 2 Accent 5" w:semiHidden="0" w:uiPriority="66" w:unhideWhenUsed="0"/>
-    <w:lsdException w:name="Medium Grid 1 Accent 5" w:semiHidden="0" w:uiPriority="67" w:unhideWhenUsed="0"/>
-    <w:lsdException w:name="Medium Grid 2 Accent 5" w:semiHidden="0" w:uiPriority="68" w:unhideWhenUsed="0"/>
-    <w:lsdException w:name="Medium Grid 3 Accent 5" w:semiHidden="0" w:uiPriority="69" w:unhideWhenUsed="0"/>
-    <w:lsdException w:name="Dark List Accent 5" w:semiHidden="0" w:uiPriority="70" w:unhideWhenUsed="0"/>
-    <w:lsdException w:name="Colorful Shading Accent 5" w:semiHidden="0" w:uiPriority="71" w:unhideWhenUsed="0"/>
-    <w:lsdException w:name="Colorful List Accent 5" w:semiHidden="0" w:uiPriority="72" w:unhideWhenUsed="0"/>
-    <w:lsdException w:name="Colorful Grid Accent 5" w:semiHidden="0" w:uiPriority="73" w:unhideWhenUsed="0"/>
-    <w:lsdException w:name="Light Shading Accent 6" w:semiHidden="0" w:uiPriority="60" w:unhideWhenUsed="0"/>
-    <w:lsdException w:name="Light List Accent 6" w:semiHidden="0" w:uiPriority="61" w:unhideWhenUsed="0"/>
-    <w:lsdException w:name="Light Grid Accent 6" w:semiHidden="0" w:uiPriority="62" w:unhideWhenUsed="0"/>
-    <w:lsdException w:name="Medium Shading 1 Accent 6" w:semiHidden="0" w:uiPriority="63" w:unhideWhenUsed="0"/>
-    <w:lsdException w:name="Medium Shading 2 Accent 6" w:semiHidden="0" w:uiPriority="64" w:unhideWhenUsed="0"/>
-    <w:lsdException w:name="Medium List 1 Accent 6" w:semiHidden="0" w:uiPriority="65" w:unhideWhenUsed="0"/>
-    <w:lsdException w:name="Medium List 2 Accent 6" w:semiHidden="0" w:uiPriority="66" w:unhideWhenUsed="0"/>
-    <w:lsdException w:name="Medium Grid 1 Accent 6" w:semiHidden="0" w:uiPriority="67" w:unhideWhenUsed="0"/>
-    <w:lsdException w:name="Medium Grid 2 Accent 6" w:semiHidden="0" w:uiPriority="68" w:unhideWhenUsed="0"/>
-    <w:lsdException w:name="Medium Grid 3 Accent 6" w:semiHidden="0" w:uiPriority="69" w:unhideWhenUsed="0"/>
-    <w:lsdException w:name="Dark List Accent 6" w:semiHidden="0" w:uiPriority="70" w:unhideWhenUsed="0"/>
-    <w:lsdException w:name="Colorful Shading Accent 6" w:semiHidden="0" w:uiPriority="71" w:unhideWhenUsed="0"/>
-    <w:lsdException w:name="Colorful List Accent 6" w:semiHidden="0" w:uiPriority="72" w:unhideWhenUsed="0"/>
-    <w:lsdException w:name="Colorful Grid Accent 6" w:semiHidden="0" w:uiPriority="73" w:unhideWhenUsed="0"/>
-    <w:lsdException w:name="Subtle Emphasis" w:semiHidden="0" w:uiPriority="19" w:unhideWhenUsed="0" w:qFormat="1"/>
-    <w:lsdException w:name="Intense Emphasis" w:semiHidden="0" w:uiPriority="21" w:unhideWhenUsed="0" w:qFormat="1"/>
-    <w:lsdException w:name="Subtle Reference" w:semiHidden="0" w:uiPriority="31" w:unhideWhenUsed="0" w:qFormat="1"/>
-    <w:lsdException w:name="Intense Reference" w:semiHidden="0" w:uiPriority="32" w:unhideWhenUsed="0" w:qFormat="1"/>
-    <w:lsdException w:name="Book Title" w:semiHidden="0" w:uiPriority="33" w:unhideWhenUsed="0" w:qFormat="1"/>
-    <w:lsdException w:name="Bibliography" w:uiPriority="37"/>
-    <w:lsdException w:name="TOC Heading" w:uiPriority="39" w:qFormat="1"/>
-  </w:latentStyles>
-  <w:style w:type="paragraph" w:default="1" w:styleId="Normal">
-    <w:name w:val="Normal"/>
-    <w:qFormat/>
-  </w:style>
-  <w:style w:type="character" w:default="1" w:styleId="Fontepargpadro">
-    <w:name w:val="Default Paragraph Font"/>
-    <w:uiPriority w:val="1"/>
-    <w:semiHidden/>
-    <w:unhideWhenUsed/>
-  </w:style>
-  <w:style w:type="table" w:default="1" w:styleId="Tabelanormal">
-    <w:name w:val="Normal Table"/>
-    <w:uiPriority w:val="99"/>
-    <w:semiHidden/>
-    <w:unhideWhenUsed/>
-    <w:tblPr>
-      <w:tblInd w:w="0" w:type="dxa"/>
-      <w:tblCellMar>
-        <w:top w:w="0" w:type="dxa"/>
-        <w:left w:w="108" w:type="dxa"/>
-        <w:bottom w:w="0" w:type="dxa"/>
-        <w:right w:w="108" w:type="dxa"/>
-      </w:tblCellMar>
-    </w:tblPr>
-  </w:style>
-  <w:style w:type="numbering" w:default="1" w:styleId="Semlista">
-    <w:name w:val="No List"/>
-    <w:uiPriority w:val="99"/>
-    <w:semiHidden/>
-    <w:unhideWhenUsed/>
-  </w:style>
-  <w:style w:type="paragraph" w:customStyle="1" w:styleId="607063E859594F33955EEC638ED2E18B">
-    <w:name w:val="607063E859594F33955EEC638ED2E18B"/>
-    <w:rsid w:val="000E2B16"/>
-  </w:style>
-  <w:style w:type="paragraph" w:customStyle="1" w:styleId="FCC8147524D04AF496AABA21A2799934">
-    <w:name w:val="FCC8147524D04AF496AABA21A2799934"/>
-    <w:rsid w:val="000E2B16"/>
-  </w:style>
-  <w:style w:type="paragraph" w:customStyle="1" w:styleId="418F81113D8A419C8294ABD9DF768350">
-    <w:name w:val="418F81113D8A419C8294ABD9DF768350"/>
-    <w:rsid w:val="000E2B16"/>
-  </w:style>
-  <w:style w:type="paragraph" w:customStyle="1" w:styleId="6387D0A04D90461F9335363F2806E6AA">
-    <w:name w:val="6387D0A04D90461F9335363F2806E6AA"/>
-    <w:rsid w:val="000E2B16"/>
-  </w:style>
-  <w:style w:type="paragraph" w:customStyle="1" w:styleId="EE1CF6C81C6547C7BF8446FB4DD508C2">
-    <w:name w:val="EE1CF6C81C6547C7BF8446FB4DD508C2"/>
-    <w:rsid w:val="000E2B16"/>
-  </w:style>
-</w:styles>
-</file>
-
-<file path=word/glossary/stylesWithEffects.xml><?xml version="1.0" encoding="utf-8"?>
-<w:styles xmlns:wpc="http://schemas.microsoft.com/office/word/2010/wordprocessingCanvas" xmlns:mc="http://schemas.openxmlformats.org/markup-compatibility/2006" xmlns:o="urn:schemas-microsoft-com:office:office" xmlns:r="http://schemas.openxmlformats.org/officeDocument/2006/relationships" xmlns:m="http://schemas.openxmlformats.org/officeDocument/2006/math" xmlns:v="urn:schemas-microsoft-com:vml" xmlns:wp14="http://schemas.microsoft.com/office/word/2010/wordprocessingDrawing" xmlns:wp="http://schemas.openxmlformats.org/drawingml/2006/wordprocessingDrawing" xmlns:w10="urn:schemas-microsoft-com:office:word" xmlns:w="http://schemas.openxmlformats.org/wordprocessingml/2006/main" xmlns:w14="http://schemas.microsoft.com/office/word/2010/wordml" xmlns:wpg="http://schemas.microsoft.com/office/word/2010/wordprocessingGroup" xmlns:wpi="http://schemas.microsoft.com/office/word/2010/wordprocessingInk" xmlns:wne="http://schemas.microsoft.com/office/word/2006/wordml" xmlns:wps="http://schemas.microsoft.com/office/word/2010/wordprocessingShape" mc:Ignorable="w14 wp14">
-  <w:docDefaults>
-    <w:rPrDefault>
-      <w:rPr>
-        <w:rFonts w:asciiTheme="minorHAnsi" w:eastAsiaTheme="minorEastAsia" w:hAnsiTheme="minorHAnsi" w:cstheme="minorBidi"/>
-        <w:sz w:val="22"/>
-        <w:szCs w:val="22"/>
-        <w:lang w:val="pt-BR" w:eastAsia="pt-BR" w:bidi="ar-SA"/>
-      </w:rPr>
-    </w:rPrDefault>
-    <w:pPrDefault>
-      <w:pPr>
-        <w:spacing w:after="200" w:line="276" w:lineRule="auto"/>
-      </w:pPr>
-    </w:pPrDefault>
-  </w:docDefaults>
-  <w:latentStyles w:defLockedState="0" w:defUIPriority="99" w:defSemiHidden="1" w:defUnhideWhenUsed="1" w:defQFormat="0" w:count="267">
-    <w:lsdException w:name="Normal" w:semiHidden="0" w:uiPriority="0" w:unhideWhenUsed="0" w:qFormat="1"/>
-    <w:lsdException w:name="heading 1" w:semiHidden="0" w:uiPriority="9" w:unhideWhenUsed="0" w:qFormat="1"/>
-    <w:lsdException w:name="heading 2" w:uiPriority="9" w:qFormat="1"/>
-    <w:lsdException w:name="heading 3" w:uiPriority="9" w:qFormat="1"/>
-    <w:lsdException w:name="heading 4" w:uiPriority="9" w:qFormat="1"/>
-    <w:lsdException w:name="heading 5" w:uiPriority="9" w:qFormat="1"/>
-    <w:lsdException w:name="heading 6" w:uiPriority="9" w:qFormat="1"/>
-    <w:lsdException w:name="heading 7" w:uiPriority="9" w:qFormat="1"/>
-    <w:lsdException w:name="heading 8" w:uiPriority="9" w:qFormat="1"/>
-    <w:lsdException w:name="heading 9" w:uiPriority="9" w:qFormat="1"/>
-    <w:lsdException w:name="toc 1" w:uiPriority="39"/>
-    <w:lsdException w:name="toc 2" w:uiPriority="39"/>
-    <w:lsdException w:name="toc 3" w:uiPriority="39"/>
-    <w:lsdException w:name="toc 4" w:uiPriority="39"/>
-    <w:lsdException w:name="toc 5" w:uiPriority="39"/>
-    <w:lsdException w:name="toc 6" w:uiPriority="39"/>
-    <w:lsdException w:name="toc 7" w:uiPriority="39"/>
-    <w:lsdException w:name="toc 8" w:uiPriority="39"/>
-    <w:lsdException w:name="toc 9" w:uiPriority="39"/>
-    <w:lsdException w:name="caption" w:uiPriority="35" w:qFormat="1"/>
-    <w:lsdException w:name="Title" w:semiHidden="0" w:uiPriority="10" w:unhideWhenUsed="0" w:qFormat="1"/>
-    <w:lsdException w:name="Default Paragraph Font" w:uiPriority="1"/>
-    <w:lsdException w:name="Subtitle" w:semiHidden="0" w:uiPriority="11" w:unhideWhenUsed="0" w:qFormat="1"/>
-    <w:lsdException w:name="Strong" w:semiHidden="0" w:uiPriority="22" w:unhideWhenUsed="0" w:qFormat="1"/>
-    <w:lsdException w:name="Emphasis" w:semiHidden="0" w:uiPriority="20" w:unhideWhenUsed="0" w:qFormat="1"/>
-    <w:lsdException w:name="Table Grid" w:semiHidden="0" w:uiPriority="59" w:unhideWhenUsed="0"/>
-    <w:lsdException w:name="Placeholder Text" w:unhideWhenUsed="0"/>
-    <w:lsdException w:name="No Spacing" w:semiHidden="0" w:uiPriority="1" w:unhideWhenUsed="0" w:qFormat="1"/>
-    <w:lsdException w:name="Light Shading" w:semiHidden="0" w:uiPriority="60" w:unhideWhenUsed="0"/>
-    <w:lsdException w:name="Light List" w:semiHidden="0" w:uiPriority="61" w:unhideWhenUsed="0"/>
-    <w:lsdException w:name="Light Grid" w:semiHidden="0" w:uiPriority="62" w:unhideWhenUsed="0"/>
-    <w:lsdException w:name="Medium Shading 1" w:semiHidden="0" w:uiPriority="63" w:unhideWhenUsed="0"/>
-    <w:lsdException w:name="Medium Shading 2" w:semiHidden="0" w:uiPriority="64" w:unhideWhenUsed="0"/>
-    <w:lsdException w:name="Medium List 1" w:semiHidden="0" w:uiPriority="65" w:unhideWhenUsed="0"/>
-    <w:lsdException w:name="Medium List 2" w:semiHidden="0" w:uiPriority="66" w:unhideWhenUsed="0"/>
-    <w:lsdException w:name="Medium Grid 1" w:semiHidden="0" w:uiPriority="67" w:unhideWhenUsed="0"/>
-    <w:lsdException w:name="Medium Grid 2" w:semiHidden="0" w:uiPriority="68" w:unhideWhenUsed="0"/>
-    <w:lsdException w:name="Medium Grid 3" w:semiHidden="0" w:uiPriority="69" w:unhideWhenUsed="0"/>
-    <w:lsdException w:name="Dark List" w:semiHidden="0" w:uiPriority="70" w:unhideWhenUsed="0"/>
-    <w:lsdException w:name="Colorful Shading" w:semiHidden="0" w:uiPriority="71" w:unhideWhenUsed="0"/>
-    <w:lsdException w:name="Colorful List" w:semiHidden="0" w:uiPriority="72" w:unhideWhenUsed="0"/>
-    <w:lsdException w:name="Colorful Grid" w:semiHidden="0" w:uiPriority="73" w:unhideWhenUsed="0"/>
-    <w:lsdException w:name="Light Shading Accent 1" w:semiHidden="0" w:uiPriority="60" w:unhideWhenUsed="0"/>
-    <w:lsdException w:name="Light List Accent 1" w:semiHidden="0" w:uiPriority="61" w:unhideWhenUsed="0"/>
-    <w:lsdException w:name="Light Grid Accent 1" w:semiHidden="0" w:uiPriority="62" w:unhideWhenUsed="0"/>
-    <w:lsdException w:name="Medium Shading 1 Accent 1" w:semiHidden="0" w:uiPriority="63" w:unhideWhenUsed="0"/>
-    <w:lsdException w:name="Medium Shading 2 Accent 1" w:semiHidden="0" w:uiPriority="64" w:unhideWhenUsed="0"/>
-    <w:lsdException w:name="Medium List 1 Accent 1" w:semiHidden="0" w:uiPriority="65" w:unhideWhenUsed="0"/>
-    <w:lsdException w:name="Revision" w:unhideWhenUsed="0"/>
-    <w:lsdException w:name="List Paragraph" w:semiHidden="0" w:uiPriority="34" w:unhideWhenUsed="0" w:qFormat="1"/>
-    <w:lsdException w:name="Quote" w:semiHidden="0" w:uiPriority="29" w:unhideWhenUsed="0" w:qFormat="1"/>
-    <w:lsdException w:name="Intense Quote" w:semiHidden="0" w:uiPriority="30" w:unhideWhenUsed="0" w:qFormat="1"/>
-    <w:lsdException w:name="Medium List 2 Accent 1" w:semiHidden="0" w:uiPriority="66" w:unhideWhenUsed="0"/>
-    <w:lsdException w:name="Medium Grid 1 Accent 1" w:semiHidden="0" w:uiPriority="67" w:unhideWhenUsed="0"/>
-    <w:lsdException w:name="Medium Grid 2 Accent 1" w:semiHidden="0" w:uiPriority="68" w:unhideWhenUsed="0"/>
-    <w:lsdException w:name="Medium Grid 3 Accent 1" w:semiHidden="0" w:uiPriority="69" w:unhideWhenUsed="0"/>
-    <w:lsdException w:name="Dark List Accent 1" w:semiHidden="0" w:uiPriority="70" w:unhideWhenUsed="0"/>
-    <w:lsdException w:name="Colorful Shading Accent 1" w:semiHidden="0" w:uiPriority="71" w:unhideWhenUsed="0"/>
-    <w:lsdException w:name="Colorful List Accent 1" w:semiHidden="0" w:uiPriority="72" w:unhideWhenUsed="0"/>
-    <w:lsdException w:name="Colorful Grid Accent 1" w:semiHidden="0" w:uiPriority="73" w:unhideWhenUsed="0"/>
-    <w:lsdException w:name="Light Shading Accent 2" w:semiHidden="0" w:uiPriority="60" w:unhideWhenUsed="0"/>
-    <w:lsdException w:name="Light List Accent 2" w:semiHidden="0" w:uiPriority="61" w:unhideWhenUsed="0"/>
-    <w:lsdException w:name="Light Grid Accent 2" w:semiHidden="0" w:uiPriority="62" w:unhideWhenUsed="0"/>
-    <w:lsdException w:name="Medium Shading 1 Accent 2" w:semiHidden="0" w:uiPriority="63" w:unhideWhenUsed="0"/>
-    <w:lsdException w:name="Medium Shading 2 Accent 2" w:semiHidden="0" w:uiPriority="64" w:unhideWhenUsed="0"/>
-    <w:lsdException w:name="Medium List 1 Accent 2" w:semiHidden="0" w:uiPriority="65" w:unhideWhenUsed="0"/>
-    <w:lsdException w:name="Medium List 2 Accent 2" w:semiHidden="0" w:uiPriority="66" w:unhideWhenUsed="0"/>
-    <w:lsdException w:name="Medium Grid 1 Accent 2" w:semiHidden="0" w:uiPriority="67" w:unhideWhenUsed="0"/>
-    <w:lsdException w:name="Medium Grid 2 Accent 2" w:semiHidden="0" w:uiPriority="68" w:unhideWhenUsed="0"/>
-    <w:lsdException w:name="Medium Grid 3 Accent 2" w:semiHidden="0" w:uiPriority="69" w:unhideWhenUsed="0"/>
-    <w:lsdException w:name="Dark List Accent 2" w:semiHidden="0" w:uiPriority="70" w:unhideWhenUsed="0"/>
-    <w:lsdException w:name="Colorful Shading Accent 2" w:semiHidden="0" w:uiPriority="71" w:unhideWhenUsed="0"/>
-    <w:lsdException w:name="Colorful List Accent 2" w:semiHidden="0" w:uiPriority="72" w:unhideWhenUsed="0"/>
-    <w:lsdException w:name="Colorful Grid Accent 2" w:semiHidden="0" w:uiPriority="73" w:unhideWhenUsed="0"/>
-    <w:lsdException w:name="Light Shading Accent 3" w:semiHidden="0" w:uiPriority="60" w:unhideWhenUsed="0"/>
-    <w:lsdException w:name="Light List Accent 3" w:semiHidden="0" w:uiPriority="61" w:unhideWhenUsed="0"/>
-    <w:lsdException w:name="Light Grid Accent 3" w:semiHidden="0" w:uiPriority="62" w:unhideWhenUsed="0"/>
-    <w:lsdException w:name="Medium Shading 1 Accent 3" w:semiHidden="0" w:uiPriority="63" w:unhideWhenUsed="0"/>
-    <w:lsdException w:name="Medium Shading 2 Accent 3" w:semiHidden="0" w:uiPriority="64" w:unhideWhenUsed="0"/>
-    <w:lsdException w:name="Medium List 1 Accent 3" w:semiHidden="0" w:uiPriority="65" w:unhideWhenUsed="0"/>
-    <w:lsdException w:name="Medium List 2 Accent 3" w:semiHidden="0" w:uiPriority="66" w:unhideWhenUsed="0"/>
-    <w:lsdException w:name="Medium Grid 1 Accent 3" w:semiHidden="0" w:uiPriority="67" w:unhideWhenUsed="0"/>
-    <w:lsdException w:name="Medium Grid 2 Accent 3" w:semiHidden="0" w:uiPriority="68" w:unhideWhenUsed="0"/>
-    <w:lsdException w:name="Medium Grid 3 Accent 3" w:semiHidden="0" w:uiPriority="69" w:unhideWhenUsed="0"/>
-    <w:lsdException w:name="Dark List Accent 3" w:semiHidden="0" w:uiPriority="70" w:unhideWhenUsed="0"/>
-    <w:lsdException w:name="Colorful Shading Accent 3" w:semiHidden="0" w:uiPriority="71" w:unhideWhenUsed="0"/>
-    <w:lsdException w:name="Colorful List Accent 3" w:semiHidden="0" w:uiPriority="72" w:unhideWhenUsed="0"/>
-    <w:lsdException w:name="Colorful Grid Accent 3" w:semiHidden="0" w:uiPriority="73" w:unhideWhenUsed="0"/>
-    <w:lsdException w:name="Light Shading Accent 4" w:semiHidden="0" w:uiPriority="60" w:unhideWhenUsed="0"/>
-    <w:lsdException w:name="Light List Accent 4" w:semiHidden="0" w:uiPriority="61" w:unhideWhenUsed="0"/>
-    <w:lsdException w:name="Light Grid Accent 4" w:semiHidden="0" w:uiPriority="62" w:unhideWhenUsed="0"/>
-    <w:lsdException w:name="Medium Shading 1 Accent 4" w:semiHidden="0" w:uiPriority="63" w:unhideWhenUsed="0"/>
-    <w:lsdException w:name="Medium Shading 2 Accent 4" w:semiHidden="0" w:uiPriority="64" w:unhideWhenUsed="0"/>
-    <w:lsdException w:name="Medium List 1 Accent 4" w:semiHidden="0" w:uiPriority="65" w:unhideWhenUsed="0"/>
-    <w:lsdException w:name="Medium List 2 Accent 4" w:semiHidden="0" w:uiPriority="66" w:unhideWhenUsed="0"/>
-    <w:lsdException w:name="Medium Grid 1 Accent 4" w:semiHidden="0" w:uiPriority="67" w:unhideWhenUsed="0"/>
-    <w:lsdException w:name="Medium Grid 2 Accent 4" w:semiHidden="0" w:uiPriority="68" w:unhideWhenUsed="0"/>
-    <w:lsdException w:name="Medium Grid 3 Accent 4" w:semiHidden="0" w:uiPriority="69" w:unhideWhenUsed="0"/>
-    <w:lsdException w:name="Dark List Accent 4" w:semiHidden="0" w:uiPriority="70" w:unhideWhenUsed="0"/>
-    <w:lsdException w:name="Colorful Shading Accent 4" w:semiHidden="0" w:uiPriority="71" w:unhideWhenUsed="0"/>
-    <w:lsdException w:name="Colorful List Accent 4" w:semiHidden="0" w:uiPriority="72" w:unhideWhenUsed="0"/>
-    <w:lsdException w:name="Colorful Grid Accent 4" w:semiHidden="0" w:uiPriority="73" w:unhideWhenUsed="0"/>
-    <w:lsdException w:name="Light Shading Accent 5" w:semiHidden="0" w:uiPriority="60" w:unhideWhenUsed="0"/>
-    <w:lsdException w:name="Light List Accent 5" w:semiHidden="0" w:uiPriority="61" w:unhideWhenUsed="0"/>
-    <w:lsdException w:name="Light Grid Accent 5" w:semiHidden="0" w:uiPriority="62" w:unhideWhenUsed="0"/>
-    <w:lsdException w:name="Medium Shading 1 Accent 5" w:semiHidden="0" w:uiPriority="63" w:unhideWhenUsed="0"/>
-    <w:lsdException w:name="Medium Shading 2 Accent 5" w:semiHidden="0" w:uiPriority="64" w:unhideWhenUsed="0"/>
-    <w:lsdException w:name="Medium List 1 Accent 5" w:semiHidden="0" w:uiPriority="65" w:unhideWhenUsed="0"/>
-    <w:lsdException w:name="Medium List 2 Accent 5" w:semiHidden="0" w:uiPriority="66" w:unhideWhenUsed="0"/>
-    <w:lsdException w:name="Medium Grid 1 Accent 5" w:semiHidden="0" w:uiPriority="67" w:unhideWhenUsed="0"/>
-    <w:lsdException w:name="Medium Grid 2 Accent 5" w:semiHidden="0" w:uiPriority="68" w:unhideWhenUsed="0"/>
-    <w:lsdException w:name="Medium Grid 3 Accent 5" w:semiHidden="0" w:uiPriority="69" w:unhideWhenUsed="0"/>
-    <w:lsdException w:name="Dark List Accent 5" w:semiHidden="0" w:uiPriority="70" w:unhideWhenUsed="0"/>
-    <w:lsdException w:name="Colorful Shading Accent 5" w:semiHidden="0" w:uiPriority="71" w:unhideWhenUsed="0"/>
-    <w:lsdException w:name="Colorful List Accent 5" w:semiHidden="0" w:uiPriority="72" w:unhideWhenUsed="0"/>
-    <w:lsdException w:name="Colorful Grid Accent 5" w:semiHidden="0" w:uiPriority="73" w:unhideWhenUsed="0"/>
-    <w:lsdException w:name="Light Shading Accent 6" w:semiHidden="0" w:uiPriority="60" w:unhideWhenUsed="0"/>
-    <w:lsdException w:name="Light List Accent 6" w:semiHidden="0" w:uiPriority="61" w:unhideWhenUsed="0"/>
-    <w:lsdException w:name="Light Grid Accent 6" w:semiHidden="0" w:uiPriority="62" w:unhideWhenUsed="0"/>
-    <w:lsdException w:name="Medium Shading 1 Accent 6" w:semiHidden="0" w:uiPriority="63" w:unhideWhenUsed="0"/>
-    <w:lsdException w:name="Medium Shading 2 Accent 6" w:semiHidden="0" w:uiPriority="64" w:unhideWhenUsed="0"/>
-    <w:lsdException w:name="Medium List 1 Accent 6" w:semiHidden="0" w:uiPriority="65" w:unhideWhenUsed="0"/>
-    <w:lsdException w:name="Medium List 2 Accent 6" w:semiHidden="0" w:uiPriority="66" w:unhideWhenUsed="0"/>
-    <w:lsdException w:name="Medium Grid 1 Accent 6" w:semiHidden="0" w:uiPriority="67" w:unhideWhenUsed="0"/>
-    <w:lsdException w:name="Medium Grid 2 Accent 6" w:semiHidden="0" w:uiPriority="68" w:unhideWhenUsed="0"/>
-    <w:lsdException w:name="Medium Grid 3 Accent 6" w:semiHidden="0" w:uiPriority="69" w:unhideWhenUsed="0"/>
-    <w:lsdException w:name="Dark List Accent 6" w:semiHidden="0" w:uiPriority="70" w:unhideWhenUsed="0"/>
-    <w:lsdException w:name="Colorful Shading Accent 6" w:semiHidden="0" w:uiPriority="71" w:unhideWhenUsed="0"/>
-    <w:lsdException w:name="Colorful List Accent 6" w:semiHidden="0" w:uiPriority="72" w:unhideWhenUsed="0"/>
-    <w:lsdException w:name="Colorful Grid Accent 6" w:semiHidden="0" w:uiPriority="73" w:unhideWhenUsed="0"/>
-    <w:lsdException w:name="Subtle Emphasis" w:semiHidden="0" w:uiPriority="19" w:unhideWhenUsed="0" w:qFormat="1"/>
-    <w:lsdException w:name="Intense Emphasis" w:semiHidden="0" w:uiPriority="21" w:unhideWhenUsed="0" w:qFormat="1"/>
-    <w:lsdException w:name="Subtle Reference" w:semiHidden="0" w:uiPriority="31" w:unhideWhenUsed="0" w:qFormat="1"/>
-    <w:lsdException w:name="Intense Reference" w:semiHidden="0" w:uiPriority="32" w:unhideWhenUsed="0" w:qFormat="1"/>
-    <w:lsdException w:name="Book Title" w:semiHidden="0" w:uiPriority="33" w:unhideWhenUsed="0" w:qFormat="1"/>
-    <w:lsdException w:name="Bibliography" w:uiPriority="37"/>
-    <w:lsdException w:name="TOC Heading" w:uiPriority="39" w:qFormat="1"/>
-  </w:latentStyles>
-  <w:style w:type="paragraph" w:default="1" w:styleId="Normal">
-    <w:name w:val="Normal"/>
-    <w:qFormat/>
-  </w:style>
-  <w:style w:type="character" w:default="1" w:styleId="Fontepargpadro">
-    <w:name w:val="Default Paragraph Font"/>
-    <w:uiPriority w:val="1"/>
-    <w:semiHidden/>
-    <w:unhideWhenUsed/>
-  </w:style>
-  <w:style w:type="table" w:default="1" w:styleId="Tabelanormal">
-    <w:name w:val="Normal Table"/>
-    <w:uiPriority w:val="99"/>
-    <w:semiHidden/>
-    <w:unhideWhenUsed/>
-    <w:tblPr>
-      <w:tblInd w:w="0" w:type="dxa"/>
-      <w:tblCellMar>
-        <w:top w:w="0" w:type="dxa"/>
-        <w:left w:w="108" w:type="dxa"/>
-        <w:bottom w:w="0" w:type="dxa"/>
-        <w:right w:w="108" w:type="dxa"/>
-      </w:tblCellMar>
-    </w:tblPr>
-  </w:style>
-  <w:style w:type="numbering" w:default="1" w:styleId="Semlista">
-    <w:name w:val="No List"/>
-    <w:uiPriority w:val="99"/>
-    <w:semiHidden/>
-    <w:unhideWhenUsed/>
-  </w:style>
-  <w:style w:type="paragraph" w:customStyle="1" w:styleId="607063E859594F33955EEC638ED2E18B">
-    <w:name w:val="607063E859594F33955EEC638ED2E18B"/>
-    <w:rsid w:val="000E2B16"/>
-  </w:style>
-  <w:style w:type="paragraph" w:customStyle="1" w:styleId="FCC8147524D04AF496AABA21A2799934">
-    <w:name w:val="FCC8147524D04AF496AABA21A2799934"/>
-    <w:rsid w:val="000E2B16"/>
-  </w:style>
-  <w:style w:type="paragraph" w:customStyle="1" w:styleId="418F81113D8A419C8294ABD9DF768350">
-    <w:name w:val="418F81113D8A419C8294ABD9DF768350"/>
-    <w:rsid w:val="000E2B16"/>
-  </w:style>
-  <w:style w:type="paragraph" w:customStyle="1" w:styleId="6387D0A04D90461F9335363F2806E6AA">
-    <w:name w:val="6387D0A04D90461F9335363F2806E6AA"/>
-    <w:rsid w:val="000E2B16"/>
-  </w:style>
-  <w:style w:type="paragraph" w:customStyle="1" w:styleId="EE1CF6C81C6547C7BF8446FB4DD508C2">
-    <w:name w:val="EE1CF6C81C6547C7BF8446FB4DD508C2"/>
-    <w:rsid w:val="000E2B16"/>
-  </w:style>
-</w:styles>
-</file>
-
-<file path=word/glossary/webSettings.xml><?xml version="1.0" encoding="utf-8"?>
-<w:webSettings xmlns:mc="http://schemas.openxmlformats.org/markup-compatibility/2006" xmlns:r="http://schemas.openxmlformats.org/officeDocument/2006/relationships" xmlns:w="http://schemas.openxmlformats.org/wordprocessingml/2006/main" xmlns:w14="http://schemas.microsoft.com/office/word/2010/wordml" mc:Ignorable="w14">
-  <w:optimizeForBrowser/>
-  <w:allowPNG/>
-</w:webSettings>
 </file>
 
 <file path=word/theme/theme1.xml><?xml version="1.0" encoding="utf-8"?>
@@ -8602,7 +8016,7 @@
 </file>
 
 <file path=customXml/itemProps1.xml><?xml version="1.0" encoding="utf-8"?>
-<ds:datastoreItem xmlns:ds="http://schemas.openxmlformats.org/officeDocument/2006/customXml" ds:itemID="{7EA24605-30D7-41D1-A5B8-2F250AEC86E5}">
+<ds:datastoreItem xmlns:ds="http://schemas.openxmlformats.org/officeDocument/2006/customXml" ds:itemID="{71B12ED5-6D81-4C0E-8A70-491AF49FF185}">
   <ds:schemaRefs>
     <ds:schemaRef ds:uri="http://schemas.openxmlformats.org/officeDocument/2006/bibliography"/>
   </ds:schemaRefs>

</xml_diff>